<commit_message>
some formatting and sentence restructuring
</commit_message>
<xml_diff>
--- a/Project_1_Report.docx
+++ b/Project_1_Report.docx
@@ -1,6 +1,6 @@
 
 <file path=word/document.xml><?xml version="1.0" encoding="utf-8"?>
-<w:document xmlns:wpc="http://schemas.microsoft.com/office/word/2010/wordprocessingCanvas" xmlns:mo="http://schemas.microsoft.com/office/mac/office/2008/main" xmlns:mc="http://schemas.openxmlformats.org/markup-compatibility/2006" xmlns:mv="urn:schemas-microsoft-com:mac:vml" xmlns:o="urn:schemas-microsoft-com:office:office" xmlns:r="http://schemas.openxmlformats.org/officeDocument/2006/relationships" xmlns:m="http://schemas.openxmlformats.org/officeDocument/2006/math" xmlns:v="urn:schemas-microsoft-com:vml" xmlns:wp14="http://schemas.microsoft.com/office/word/2010/wordprocessingDrawing" xmlns:wp="http://schemas.openxmlformats.org/drawingml/2006/wordprocessingDrawing" xmlns:w10="urn:schemas-microsoft-com:office:word" xmlns:w="http://schemas.openxmlformats.org/wordprocessingml/2006/main" xmlns:w14="http://schemas.microsoft.com/office/word/2010/wordml" xmlns:wpg="http://schemas.microsoft.com/office/word/2010/wordprocessingGroup" xmlns:wpi="http://schemas.microsoft.com/office/word/2010/wordprocessingInk" xmlns:wne="http://schemas.microsoft.com/office/word/2006/wordml" xmlns:wps="http://schemas.microsoft.com/office/word/2010/wordprocessingShape" mc:Ignorable="w14 wp14">
+<w:document xmlns:wpc="http://schemas.microsoft.com/office/word/2010/wordprocessingCanvas" xmlns:mc="http://schemas.openxmlformats.org/markup-compatibility/2006" xmlns:o="urn:schemas-microsoft-com:office:office" xmlns:r="http://schemas.openxmlformats.org/officeDocument/2006/relationships" xmlns:m="http://schemas.openxmlformats.org/officeDocument/2006/math" xmlns:v="urn:schemas-microsoft-com:vml" xmlns:wp14="http://schemas.microsoft.com/office/word/2010/wordprocessingDrawing" xmlns:wp="http://schemas.openxmlformats.org/drawingml/2006/wordprocessingDrawing" xmlns:w10="urn:schemas-microsoft-com:office:word" xmlns:w="http://schemas.openxmlformats.org/wordprocessingml/2006/main" xmlns:w14="http://schemas.microsoft.com/office/word/2010/wordml" xmlns:w15="http://schemas.microsoft.com/office/word/2012/wordml" xmlns:wpg="http://schemas.microsoft.com/office/word/2010/wordprocessingGroup" xmlns:wpi="http://schemas.microsoft.com/office/word/2010/wordprocessingInk" xmlns:wne="http://schemas.microsoft.com/office/word/2006/wordml" xmlns:wps="http://schemas.microsoft.com/office/word/2010/wordprocessingShape" mc:Ignorable="w14 w15 wp14">
   <w:body>
     <w:p>
       <w:pPr>
@@ -13,15 +13,7 @@
         <w:rPr>
           <w:b/>
         </w:rPr>
-        <w:t>Project</w:t>
-      </w:r>
-      <w:bookmarkStart w:id="0" w:name="_GoBack"/>
-      <w:bookmarkEnd w:id="0"/>
-      <w:r>
-        <w:rPr>
-          <w:b/>
-        </w:rPr>
-        <w:t xml:space="preserve"> #1</w:t>
+        <w:t>Project #1</w:t>
       </w:r>
     </w:p>
     <w:p>
@@ -158,7 +150,15 @@
         <w:t xml:space="preserve">our group to code a simple compare with the branching either going to the restart state or continuing depending on whether or not the button </w:t>
       </w:r>
       <w:r>
-        <w:t>was being held down. N</w:t>
+        <w:t xml:space="preserve">was being held down. </w:t>
+      </w:r>
+    </w:p>
+    <w:p>
+      <w:pPr>
+        <w:ind w:firstLine="720"/>
+      </w:pPr>
+      <w:r>
+        <w:t>N</w:t>
       </w:r>
       <w:r>
         <w:t>ext</w:t>
@@ -173,8 +173,13 @@
         <w:t>LEDs, which</w:t>
       </w:r>
       <w:r>
-        <w:t xml:space="preserve"> went fairly quickly</w:t>
-      </w:r>
+        <w:t xml:space="preserve"> went </w:t>
+      </w:r>
+      <w:proofErr w:type="gramStart"/>
+      <w:r>
+        <w:t>fairly quickly</w:t>
+      </w:r>
+      <w:proofErr w:type="gramEnd"/>
       <w:r>
         <w:t>. O</w:t>
       </w:r>
@@ -194,7 +199,23 @@
         <w:t>. Since</w:t>
       </w:r>
       <w:r>
-        <w:t xml:space="preserve"> they did what was expected we then moved on to the timers. The on board timers were by far the most difficult piece of this lab</w:t>
+        <w:t xml:space="preserve"> they did what </w:t>
+      </w:r>
+      <w:proofErr w:type="gramStart"/>
+      <w:r>
+        <w:t>was expected</w:t>
+      </w:r>
+      <w:proofErr w:type="gramEnd"/>
+      <w:r>
+        <w:t xml:space="preserve"> we then moved on to the timers. </w:t>
+      </w:r>
+    </w:p>
+    <w:p>
+      <w:pPr>
+        <w:ind w:firstLine="720"/>
+      </w:pPr>
+      <w:r>
+        <w:t>The on board timers were by far the most difficult piece of this lab</w:t>
       </w:r>
       <w:r>
         <w:t>. T</w:t>
@@ -233,7 +254,18 @@
         <w:t>.</w:t>
       </w:r>
       <w:r>
-        <w:t xml:space="preserve"> We made the timing comparison equal to the number in the counter.  Even though this is generally discouraged, the wait loop executes over and over again for 16,000 clock cycles.  We came to the conclusion that it was impossible to miss a count.</w:t>
+        <w:t xml:space="preserve"> We made the timing comparison equal to the number in the counter</w:t>
+      </w:r>
+      <w:r>
+        <w:t>, while this is</w:t>
+      </w:r>
+      <w:r>
+        <w:t xml:space="preserve"> generally discouraged,</w:t>
+      </w:r>
+      <w:bookmarkStart w:id="0" w:name="_GoBack"/>
+      <w:bookmarkEnd w:id="0"/>
+      <w:r>
+        <w:t xml:space="preserve"> the wait loop executes over and over again for 16,000 clock cycles.  We came to the conclusion that it was impossible to miss a count.</w:t>
       </w:r>
     </w:p>
     <w:p/>
@@ -261,16 +293,31 @@
         <w:t>ed at the correct interval.  T</w:t>
       </w:r>
       <w:r>
-        <w:t xml:space="preserve">he user button controlled them as it was meant to. Overall the project was a fun one we learned a great deal about the I/O of the board and how certain elements of it function. If we had one critique to make it would most certainly be the timers. Most resources online make use of the C equivalent where the timers have an initialization </w:t>
-      </w:r>
-      <w:r>
-        <w:t xml:space="preserve">method predefined. If more </w:t>
+        <w:t xml:space="preserve">he user button controlled them as it was meant to. Overall the project was a fun one we learned a great deal about the I/O of the board and how certain elements of it function. If </w:t>
       </w:r>
       <w:r>
         <w:lastRenderedPageBreak/>
-        <w:t>descriptive and meaningful documentation could be found on the timers and how each of their functions affected them I think it would be a great help to classes in the future.</w:t>
-      </w:r>
-    </w:p>
+        <w:t xml:space="preserve">we had one critique to make it would most certainly be the timers. Most resources online make use of the C equivalent where the timers have an initialization </w:t>
+      </w:r>
+      <w:r>
+        <w:t xml:space="preserve">method predefined. If more descriptive and meaningful documentation </w:t>
+      </w:r>
+      <w:proofErr w:type="gramStart"/>
+      <w:r>
+        <w:t>could be found</w:t>
+      </w:r>
+      <w:proofErr w:type="gramEnd"/>
+      <w:r>
+        <w:t xml:space="preserve"> on the timers and how each of their functions affected </w:t>
+      </w:r>
+      <w:r>
+        <w:t>them,</w:t>
+      </w:r>
+      <w:r>
+        <w:t xml:space="preserve"> I think it would be a great help to classes in the future.</w:t>
+      </w:r>
+    </w:p>
+    <w:p/>
     <w:p>
       <w:pPr>
         <w:rPr>
@@ -306,7 +353,7 @@
 </file>
 
 <file path=word/styles.xml><?xml version="1.0" encoding="utf-8"?>
-<w:styles xmlns:mc="http://schemas.openxmlformats.org/markup-compatibility/2006" xmlns:r="http://schemas.openxmlformats.org/officeDocument/2006/relationships" xmlns:w="http://schemas.openxmlformats.org/wordprocessingml/2006/main" xmlns:w14="http://schemas.microsoft.com/office/word/2010/wordml" mc:Ignorable="w14">
+<w:styles xmlns:mc="http://schemas.openxmlformats.org/markup-compatibility/2006" xmlns:r="http://schemas.openxmlformats.org/officeDocument/2006/relationships" xmlns:w="http://schemas.openxmlformats.org/wordprocessingml/2006/main" xmlns:w14="http://schemas.microsoft.com/office/word/2010/wordml" xmlns:w15="http://schemas.microsoft.com/office/word/2012/wordml" mc:Ignorable="w14 w15">
   <w:docDefaults>
     <w:rPrDefault>
       <w:rPr>
@@ -318,330 +365,369 @@
     </w:rPrDefault>
     <w:pPrDefault/>
   </w:docDefaults>
-  <w:latentStyles w:defLockedState="0" w:defUIPriority="99" w:defSemiHidden="1" w:defUnhideWhenUsed="1" w:defQFormat="0" w:count="276">
-    <w:lsdException w:name="Normal" w:semiHidden="0" w:uiPriority="0" w:unhideWhenUsed="0" w:qFormat="1"/>
-    <w:lsdException w:name="heading 1" w:semiHidden="0" w:uiPriority="9" w:unhideWhenUsed="0" w:qFormat="1"/>
-    <w:lsdException w:name="heading 2" w:uiPriority="9" w:qFormat="1"/>
-    <w:lsdException w:name="heading 3" w:uiPriority="9" w:qFormat="1"/>
-    <w:lsdException w:name="heading 4" w:uiPriority="9" w:qFormat="1"/>
-    <w:lsdException w:name="heading 5" w:uiPriority="9" w:qFormat="1"/>
-    <w:lsdException w:name="heading 6" w:uiPriority="9" w:qFormat="1"/>
-    <w:lsdException w:name="heading 7" w:uiPriority="9" w:qFormat="1"/>
-    <w:lsdException w:name="heading 8" w:uiPriority="9" w:qFormat="1"/>
-    <w:lsdException w:name="heading 9" w:uiPriority="9" w:qFormat="1"/>
-    <w:lsdException w:name="toc 1" w:uiPriority="39"/>
-    <w:lsdException w:name="toc 2" w:uiPriority="39"/>
-    <w:lsdException w:name="toc 3" w:uiPriority="39"/>
-    <w:lsdException w:name="toc 4" w:uiPriority="39"/>
-    <w:lsdException w:name="toc 5" w:uiPriority="39"/>
-    <w:lsdException w:name="toc 6" w:uiPriority="39"/>
-    <w:lsdException w:name="toc 7" w:uiPriority="39"/>
-    <w:lsdException w:name="toc 8" w:uiPriority="39"/>
-    <w:lsdException w:name="toc 9" w:uiPriority="39"/>
-    <w:lsdException w:name="caption" w:uiPriority="35" w:qFormat="1"/>
-    <w:lsdException w:name="Title" w:semiHidden="0" w:uiPriority="10" w:unhideWhenUsed="0" w:qFormat="1"/>
-    <w:lsdException w:name="Default Paragraph Font" w:uiPriority="1"/>
-    <w:lsdException w:name="Subtitle" w:semiHidden="0" w:uiPriority="11" w:unhideWhenUsed="0" w:qFormat="1"/>
-    <w:lsdException w:name="Strong" w:semiHidden="0" w:uiPriority="22" w:unhideWhenUsed="0" w:qFormat="1"/>
-    <w:lsdException w:name="Emphasis" w:semiHidden="0" w:uiPriority="20" w:unhideWhenUsed="0" w:qFormat="1"/>
-    <w:lsdException w:name="Table Grid" w:semiHidden="0" w:uiPriority="39" w:unhideWhenUsed="0"/>
-    <w:lsdException w:name="Placeholder Text" w:unhideWhenUsed="0"/>
-    <w:lsdException w:name="No Spacing" w:semiHidden="0" w:uiPriority="1" w:unhideWhenUsed="0" w:qFormat="1"/>
-    <w:lsdException w:name="Light Shading" w:semiHidden="0" w:uiPriority="60" w:unhideWhenUsed="0"/>
-    <w:lsdException w:name="Light List" w:semiHidden="0" w:uiPriority="61" w:unhideWhenUsed="0"/>
-    <w:lsdException w:name="Light Grid" w:semiHidden="0" w:uiPriority="62" w:unhideWhenUsed="0"/>
-    <w:lsdException w:name="Medium Shading 1" w:semiHidden="0" w:uiPriority="63" w:unhideWhenUsed="0"/>
-    <w:lsdException w:name="Medium Shading 2" w:semiHidden="0" w:uiPriority="64" w:unhideWhenUsed="0"/>
-    <w:lsdException w:name="Medium List 1" w:semiHidden="0" w:uiPriority="65" w:unhideWhenUsed="0"/>
-    <w:lsdException w:name="Medium List 2" w:semiHidden="0" w:uiPriority="66" w:unhideWhenUsed="0"/>
-    <w:lsdException w:name="Medium Grid 1" w:semiHidden="0" w:uiPriority="67" w:unhideWhenUsed="0"/>
-    <w:lsdException w:name="Medium Grid 2" w:semiHidden="0" w:uiPriority="68" w:unhideWhenUsed="0"/>
-    <w:lsdException w:name="Medium Grid 3" w:semiHidden="0" w:uiPriority="69" w:unhideWhenUsed="0"/>
-    <w:lsdException w:name="Dark List" w:semiHidden="0" w:uiPriority="70" w:unhideWhenUsed="0"/>
-    <w:lsdException w:name="Colorful Shading" w:semiHidden="0" w:uiPriority="71" w:unhideWhenUsed="0"/>
-    <w:lsdException w:name="Colorful List" w:semiHidden="0" w:uiPriority="72" w:unhideWhenUsed="0"/>
-    <w:lsdException w:name="Colorful Grid" w:semiHidden="0" w:uiPriority="73" w:unhideWhenUsed="0"/>
-    <w:lsdException w:name="Light Shading Accent 1" w:semiHidden="0" w:uiPriority="60" w:unhideWhenUsed="0"/>
-    <w:lsdException w:name="Light List Accent 1" w:semiHidden="0" w:uiPriority="61" w:unhideWhenUsed="0"/>
-    <w:lsdException w:name="Light Grid Accent 1" w:semiHidden="0" w:uiPriority="62" w:unhideWhenUsed="0"/>
-    <w:lsdException w:name="Medium Shading 1 Accent 1" w:semiHidden="0" w:uiPriority="63" w:unhideWhenUsed="0"/>
-    <w:lsdException w:name="Medium Shading 2 Accent 1" w:semiHidden="0" w:uiPriority="64" w:unhideWhenUsed="0"/>
-    <w:lsdException w:name="Medium List 1 Accent 1" w:semiHidden="0" w:uiPriority="65" w:unhideWhenUsed="0"/>
-    <w:lsdException w:name="Revision" w:unhideWhenUsed="0"/>
-    <w:lsdException w:name="List Paragraph" w:semiHidden="0" w:uiPriority="34" w:unhideWhenUsed="0" w:qFormat="1"/>
-    <w:lsdException w:name="Quote" w:semiHidden="0" w:uiPriority="29" w:unhideWhenUsed="0" w:qFormat="1"/>
-    <w:lsdException w:name="Intense Quote" w:semiHidden="0" w:uiPriority="30" w:unhideWhenUsed="0" w:qFormat="1"/>
-    <w:lsdException w:name="Medium List 2 Accent 1" w:semiHidden="0" w:uiPriority="66" w:unhideWhenUsed="0"/>
-    <w:lsdException w:name="Medium Grid 1 Accent 1" w:semiHidden="0" w:uiPriority="67" w:unhideWhenUsed="0"/>
-    <w:lsdException w:name="Medium Grid 2 Accent 1" w:semiHidden="0" w:uiPriority="68" w:unhideWhenUsed="0"/>
-    <w:lsdException w:name="Medium Grid 3 Accent 1" w:semiHidden="0" w:uiPriority="69" w:unhideWhenUsed="0"/>
-    <w:lsdException w:name="Dark List Accent 1" w:semiHidden="0" w:uiPriority="70" w:unhideWhenUsed="0"/>
-    <w:lsdException w:name="Colorful Shading Accent 1" w:semiHidden="0" w:uiPriority="71" w:unhideWhenUsed="0"/>
-    <w:lsdException w:name="Colorful List Accent 1" w:semiHidden="0" w:uiPriority="72" w:unhideWhenUsed="0"/>
-    <w:lsdException w:name="Colorful Grid Accent 1" w:semiHidden="0" w:uiPriority="73" w:unhideWhenUsed="0"/>
-    <w:lsdException w:name="Light Shading Accent 2" w:semiHidden="0" w:uiPriority="60" w:unhideWhenUsed="0"/>
-    <w:lsdException w:name="Light List Accent 2" w:semiHidden="0" w:uiPriority="61" w:unhideWhenUsed="0"/>
-    <w:lsdException w:name="Light Grid Accent 2" w:semiHidden="0" w:uiPriority="62" w:unhideWhenUsed="0"/>
-    <w:lsdException w:name="Medium Shading 1 Accent 2" w:semiHidden="0" w:uiPriority="63" w:unhideWhenUsed="0"/>
-    <w:lsdException w:name="Medium Shading 2 Accent 2" w:semiHidden="0" w:uiPriority="64" w:unhideWhenUsed="0"/>
-    <w:lsdException w:name="Medium List 1 Accent 2" w:semiHidden="0" w:uiPriority="65" w:unhideWhenUsed="0"/>
-    <w:lsdException w:name="Medium List 2 Accent 2" w:semiHidden="0" w:uiPriority="66" w:unhideWhenUsed="0"/>
-    <w:lsdException w:name="Medium Grid 1 Accent 2" w:semiHidden="0" w:uiPriority="67" w:unhideWhenUsed="0"/>
-    <w:lsdException w:name="Medium Grid 2 Accent 2" w:semiHidden="0" w:uiPriority="68" w:unhideWhenUsed="0"/>
-    <w:lsdException w:name="Medium Grid 3 Accent 2" w:semiHidden="0" w:uiPriority="69" w:unhideWhenUsed="0"/>
-    <w:lsdException w:name="Dark List Accent 2" w:semiHidden="0" w:uiPriority="70" w:unhideWhenUsed="0"/>
-    <w:lsdException w:name="Colorful Shading Accent 2" w:semiHidden="0" w:uiPriority="71" w:unhideWhenUsed="0"/>
-    <w:lsdException w:name="Colorful List Accent 2" w:semiHidden="0" w:uiPriority="72" w:unhideWhenUsed="0"/>
-    <w:lsdException w:name="Colorful Grid Accent 2" w:semiHidden="0" w:uiPriority="73" w:unhideWhenUsed="0"/>
-    <w:lsdException w:name="Light Shading Accent 3" w:semiHidden="0" w:uiPriority="60" w:unhideWhenUsed="0"/>
-    <w:lsdException w:name="Light List Accent 3" w:semiHidden="0" w:uiPriority="61" w:unhideWhenUsed="0"/>
-    <w:lsdException w:name="Light Grid Accent 3" w:semiHidden="0" w:uiPriority="62" w:unhideWhenUsed="0"/>
-    <w:lsdException w:name="Medium Shading 1 Accent 3" w:semiHidden="0" w:uiPriority="63" w:unhideWhenUsed="0"/>
-    <w:lsdException w:name="Medium Shading 2 Accent 3" w:semiHidden="0" w:uiPriority="64" w:unhideWhenUsed="0"/>
-    <w:lsdException w:name="Medium List 1 Accent 3" w:semiHidden="0" w:uiPriority="65" w:unhideWhenUsed="0"/>
-    <w:lsdException w:name="Medium List 2 Accent 3" w:semiHidden="0" w:uiPriority="66" w:unhideWhenUsed="0"/>
-    <w:lsdException w:name="Medium Grid 1 Accent 3" w:semiHidden="0" w:uiPriority="67" w:unhideWhenUsed="0"/>
-    <w:lsdException w:name="Medium Grid 2 Accent 3" w:semiHidden="0" w:uiPriority="68" w:unhideWhenUsed="0"/>
-    <w:lsdException w:name="Medium Grid 3 Accent 3" w:semiHidden="0" w:uiPriority="69" w:unhideWhenUsed="0"/>
-    <w:lsdException w:name="Dark List Accent 3" w:semiHidden="0" w:uiPriority="70" w:unhideWhenUsed="0"/>
-    <w:lsdException w:name="Colorful Shading Accent 3" w:semiHidden="0" w:uiPriority="71" w:unhideWhenUsed="0"/>
-    <w:lsdException w:name="Colorful List Accent 3" w:semiHidden="0" w:uiPriority="72" w:unhideWhenUsed="0"/>
-    <w:lsdException w:name="Colorful Grid Accent 3" w:semiHidden="0" w:uiPriority="73" w:unhideWhenUsed="0"/>
-    <w:lsdException w:name="Light Shading Accent 4" w:semiHidden="0" w:uiPriority="60" w:unhideWhenUsed="0"/>
-    <w:lsdException w:name="Light List Accent 4" w:semiHidden="0" w:uiPriority="61" w:unhideWhenUsed="0"/>
-    <w:lsdException w:name="Light Grid Accent 4" w:semiHidden="0" w:uiPriority="62" w:unhideWhenUsed="0"/>
-    <w:lsdException w:name="Medium Shading 1 Accent 4" w:semiHidden="0" w:uiPriority="63" w:unhideWhenUsed="0"/>
-    <w:lsdException w:name="Medium Shading 2 Accent 4" w:semiHidden="0" w:uiPriority="64" w:unhideWhenUsed="0"/>
-    <w:lsdException w:name="Medium List 1 Accent 4" w:semiHidden="0" w:uiPriority="65" w:unhideWhenUsed="0"/>
-    <w:lsdException w:name="Medium List 2 Accent 4" w:semiHidden="0" w:uiPriority="66" w:unhideWhenUsed="0"/>
-    <w:lsdException w:name="Medium Grid 1 Accent 4" w:semiHidden="0" w:uiPriority="67" w:unhideWhenUsed="0"/>
-    <w:lsdException w:name="Medium Grid 2 Accent 4" w:semiHidden="0" w:uiPriority="68" w:unhideWhenUsed="0"/>
-    <w:lsdException w:name="Medium Grid 3 Accent 4" w:semiHidden="0" w:uiPriority="69" w:unhideWhenUsed="0"/>
-    <w:lsdException w:name="Dark List Accent 4" w:semiHidden="0" w:uiPriority="70" w:unhideWhenUsed="0"/>
-    <w:lsdException w:name="Colorful Shading Accent 4" w:semiHidden="0" w:uiPriority="71" w:unhideWhenUsed="0"/>
-    <w:lsdException w:name="Colorful List Accent 4" w:semiHidden="0" w:uiPriority="72" w:unhideWhenUsed="0"/>
-    <w:lsdException w:name="Colorful Grid Accent 4" w:semiHidden="0" w:uiPriority="73" w:unhideWhenUsed="0"/>
-    <w:lsdException w:name="Light Shading Accent 5" w:semiHidden="0" w:uiPriority="60" w:unhideWhenUsed="0"/>
-    <w:lsdException w:name="Light List Accent 5" w:semiHidden="0" w:uiPriority="61" w:unhideWhenUsed="0"/>
-    <w:lsdException w:name="Light Grid Accent 5" w:semiHidden="0" w:uiPriority="62" w:unhideWhenUsed="0"/>
-    <w:lsdException w:name="Medium Shading 1 Accent 5" w:semiHidden="0" w:uiPriority="63" w:unhideWhenUsed="0"/>
-    <w:lsdException w:name="Medium Shading 2 Accent 5" w:semiHidden="0" w:uiPriority="64" w:unhideWhenUsed="0"/>
-    <w:lsdException w:name="Medium List 1 Accent 5" w:semiHidden="0" w:uiPriority="65" w:unhideWhenUsed="0"/>
-    <w:lsdException w:name="Medium List 2 Accent 5" w:semiHidden="0" w:uiPriority="66" w:unhideWhenUsed="0"/>
-    <w:lsdException w:name="Medium Grid 1 Accent 5" w:semiHidden="0" w:uiPriority="67" w:unhideWhenUsed="0"/>
-    <w:lsdException w:name="Medium Grid 2 Accent 5" w:semiHidden="0" w:uiPriority="68" w:unhideWhenUsed="0"/>
-    <w:lsdException w:name="Medium Grid 3 Accent 5" w:semiHidden="0" w:uiPriority="69" w:unhideWhenUsed="0"/>
-    <w:lsdException w:name="Dark List Accent 5" w:semiHidden="0" w:uiPriority="70" w:unhideWhenUsed="0"/>
-    <w:lsdException w:name="Colorful Shading Accent 5" w:semiHidden="0" w:uiPriority="71" w:unhideWhenUsed="0"/>
-    <w:lsdException w:name="Colorful List Accent 5" w:semiHidden="0" w:uiPriority="72" w:unhideWhenUsed="0"/>
-    <w:lsdException w:name="Colorful Grid Accent 5" w:semiHidden="0" w:uiPriority="73" w:unhideWhenUsed="0"/>
-    <w:lsdException w:name="Light Shading Accent 6" w:semiHidden="0" w:uiPriority="60" w:unhideWhenUsed="0"/>
-    <w:lsdException w:name="Light List Accent 6" w:semiHidden="0" w:uiPriority="61" w:unhideWhenUsed="0"/>
-    <w:lsdException w:name="Light Grid Accent 6" w:semiHidden="0" w:uiPriority="62" w:unhideWhenUsed="0"/>
-    <w:lsdException w:name="Medium Shading 1 Accent 6" w:semiHidden="0" w:uiPriority="63" w:unhideWhenUsed="0"/>
-    <w:lsdException w:name="Medium Shading 2 Accent 6" w:semiHidden="0" w:uiPriority="64" w:unhideWhenUsed="0"/>
-    <w:lsdException w:name="Medium List 1 Accent 6" w:semiHidden="0" w:uiPriority="65" w:unhideWhenUsed="0"/>
-    <w:lsdException w:name="Medium List 2 Accent 6" w:semiHidden="0" w:uiPriority="66" w:unhideWhenUsed="0"/>
-    <w:lsdException w:name="Medium Grid 1 Accent 6" w:semiHidden="0" w:uiPriority="67" w:unhideWhenUsed="0"/>
-    <w:lsdException w:name="Medium Grid 2 Accent 6" w:semiHidden="0" w:uiPriority="68" w:unhideWhenUsed="0"/>
-    <w:lsdException w:name="Medium Grid 3 Accent 6" w:semiHidden="0" w:uiPriority="69" w:unhideWhenUsed="0"/>
-    <w:lsdException w:name="Dark List Accent 6" w:semiHidden="0" w:uiPriority="70" w:unhideWhenUsed="0"/>
-    <w:lsdException w:name="Colorful Shading Accent 6" w:semiHidden="0" w:uiPriority="71" w:unhideWhenUsed="0"/>
-    <w:lsdException w:name="Colorful List Accent 6" w:semiHidden="0" w:uiPriority="72" w:unhideWhenUsed="0"/>
-    <w:lsdException w:name="Colorful Grid Accent 6" w:semiHidden="0" w:uiPriority="73" w:unhideWhenUsed="0"/>
-    <w:lsdException w:name="Subtle Emphasis" w:semiHidden="0" w:uiPriority="19" w:unhideWhenUsed="0" w:qFormat="1"/>
-    <w:lsdException w:name="Intense Emphasis" w:semiHidden="0" w:uiPriority="21" w:unhideWhenUsed="0" w:qFormat="1"/>
-    <w:lsdException w:name="Subtle Reference" w:semiHidden="0" w:uiPriority="31" w:unhideWhenUsed="0" w:qFormat="1"/>
-    <w:lsdException w:name="Intense Reference" w:semiHidden="0" w:uiPriority="32" w:unhideWhenUsed="0" w:qFormat="1"/>
-    <w:lsdException w:name="Book Title" w:semiHidden="0" w:uiPriority="33" w:unhideWhenUsed="0" w:qFormat="1"/>
-    <w:lsdException w:name="Bibliography" w:uiPriority="37"/>
-    <w:lsdException w:name="TOC Heading" w:uiPriority="39" w:qFormat="1"/>
-  </w:latentStyles>
-  <w:style w:type="paragraph" w:default="1" w:styleId="Normal">
-    <w:name w:val="Normal"/>
-    <w:qFormat/>
-  </w:style>
-  <w:style w:type="character" w:default="1" w:styleId="DefaultParagraphFont">
-    <w:name w:val="Default Paragraph Font"/>
-    <w:uiPriority w:val="1"/>
-    <w:semiHidden/>
-    <w:unhideWhenUsed/>
-  </w:style>
-  <w:style w:type="table" w:default="1" w:styleId="TableNormal">
-    <w:name w:val="Normal Table"/>
-    <w:uiPriority w:val="99"/>
-    <w:semiHidden/>
-    <w:unhideWhenUsed/>
-    <w:tblPr>
-      <w:tblInd w:w="0" w:type="dxa"/>
-      <w:tblCellMar>
-        <w:top w:w="0" w:type="dxa"/>
-        <w:left w:w="108" w:type="dxa"/>
-        <w:bottom w:w="0" w:type="dxa"/>
-        <w:right w:w="108" w:type="dxa"/>
-      </w:tblCellMar>
-    </w:tblPr>
-  </w:style>
-  <w:style w:type="numbering" w:default="1" w:styleId="NoList">
-    <w:name w:val="No List"/>
-    <w:uiPriority w:val="99"/>
-    <w:semiHidden/>
-    <w:unhideWhenUsed/>
-  </w:style>
-</w:styles>
-</file>
-
-<file path=word/stylesWithEffects.xml><?xml version="1.0" encoding="utf-8"?>
-<w:styles xmlns:wpc="http://schemas.microsoft.com/office/word/2010/wordprocessingCanvas" xmlns:mo="http://schemas.microsoft.com/office/mac/office/2008/main" xmlns:mc="http://schemas.openxmlformats.org/markup-compatibility/2006" xmlns:mv="urn:schemas-microsoft-com:mac:vml" xmlns:o="urn:schemas-microsoft-com:office:office" xmlns:r="http://schemas.openxmlformats.org/officeDocument/2006/relationships" xmlns:m="http://schemas.openxmlformats.org/officeDocument/2006/math" xmlns:v="urn:schemas-microsoft-com:vml" xmlns:wp14="http://schemas.microsoft.com/office/word/2010/wordprocessingDrawing" xmlns:wp="http://schemas.openxmlformats.org/drawingml/2006/wordprocessingDrawing" xmlns:w10="urn:schemas-microsoft-com:office:word" xmlns:w="http://schemas.openxmlformats.org/wordprocessingml/2006/main" xmlns:w14="http://schemas.microsoft.com/office/word/2010/wordml" xmlns:wpg="http://schemas.microsoft.com/office/word/2010/wordprocessingGroup" xmlns:wpi="http://schemas.microsoft.com/office/word/2010/wordprocessingInk" xmlns:wne="http://schemas.microsoft.com/office/word/2006/wordml" xmlns:wps="http://schemas.microsoft.com/office/word/2010/wordprocessingShape" mc:Ignorable="w14 wp14">
-  <w:docDefaults>
-    <w:rPrDefault>
-      <w:rPr>
-        <w:rFonts w:asciiTheme="minorHAnsi" w:eastAsiaTheme="minorEastAsia" w:hAnsiTheme="minorHAnsi" w:cstheme="minorBidi"/>
-        <w:sz w:val="24"/>
-        <w:szCs w:val="24"/>
-        <w:lang w:val="en-US" w:eastAsia="en-US" w:bidi="ar-SA"/>
-      </w:rPr>
-    </w:rPrDefault>
-    <w:pPrDefault/>
-  </w:docDefaults>
-  <w:latentStyles w:defLockedState="0" w:defUIPriority="99" w:defSemiHidden="1" w:defUnhideWhenUsed="1" w:defQFormat="0" w:count="276">
-    <w:lsdException w:name="Normal" w:semiHidden="0" w:uiPriority="0" w:unhideWhenUsed="0" w:qFormat="1"/>
-    <w:lsdException w:name="heading 1" w:semiHidden="0" w:uiPriority="9" w:unhideWhenUsed="0" w:qFormat="1"/>
-    <w:lsdException w:name="heading 2" w:uiPriority="9" w:qFormat="1"/>
-    <w:lsdException w:name="heading 3" w:uiPriority="9" w:qFormat="1"/>
-    <w:lsdException w:name="heading 4" w:uiPriority="9" w:qFormat="1"/>
-    <w:lsdException w:name="heading 5" w:uiPriority="9" w:qFormat="1"/>
-    <w:lsdException w:name="heading 6" w:uiPriority="9" w:qFormat="1"/>
-    <w:lsdException w:name="heading 7" w:uiPriority="9" w:qFormat="1"/>
-    <w:lsdException w:name="heading 8" w:uiPriority="9" w:qFormat="1"/>
-    <w:lsdException w:name="heading 9" w:uiPriority="9" w:qFormat="1"/>
-    <w:lsdException w:name="toc 1" w:uiPriority="39"/>
-    <w:lsdException w:name="toc 2" w:uiPriority="39"/>
-    <w:lsdException w:name="toc 3" w:uiPriority="39"/>
-    <w:lsdException w:name="toc 4" w:uiPriority="39"/>
-    <w:lsdException w:name="toc 5" w:uiPriority="39"/>
-    <w:lsdException w:name="toc 6" w:uiPriority="39"/>
-    <w:lsdException w:name="toc 7" w:uiPriority="39"/>
-    <w:lsdException w:name="toc 8" w:uiPriority="39"/>
-    <w:lsdException w:name="toc 9" w:uiPriority="39"/>
-    <w:lsdException w:name="caption" w:uiPriority="35" w:qFormat="1"/>
-    <w:lsdException w:name="Title" w:semiHidden="0" w:uiPriority="10" w:unhideWhenUsed="0" w:qFormat="1"/>
-    <w:lsdException w:name="Default Paragraph Font" w:uiPriority="1"/>
-    <w:lsdException w:name="Subtitle" w:semiHidden="0" w:uiPriority="11" w:unhideWhenUsed="0" w:qFormat="1"/>
-    <w:lsdException w:name="Strong" w:semiHidden="0" w:uiPriority="22" w:unhideWhenUsed="0" w:qFormat="1"/>
-    <w:lsdException w:name="Emphasis" w:semiHidden="0" w:uiPriority="20" w:unhideWhenUsed="0" w:qFormat="1"/>
-    <w:lsdException w:name="Table Grid" w:semiHidden="0" w:uiPriority="39" w:unhideWhenUsed="0"/>
-    <w:lsdException w:name="Placeholder Text" w:unhideWhenUsed="0"/>
-    <w:lsdException w:name="No Spacing" w:semiHidden="0" w:uiPriority="1" w:unhideWhenUsed="0" w:qFormat="1"/>
-    <w:lsdException w:name="Light Shading" w:semiHidden="0" w:uiPriority="60" w:unhideWhenUsed="0"/>
-    <w:lsdException w:name="Light List" w:semiHidden="0" w:uiPriority="61" w:unhideWhenUsed="0"/>
-    <w:lsdException w:name="Light Grid" w:semiHidden="0" w:uiPriority="62" w:unhideWhenUsed="0"/>
-    <w:lsdException w:name="Medium Shading 1" w:semiHidden="0" w:uiPriority="63" w:unhideWhenUsed="0"/>
-    <w:lsdException w:name="Medium Shading 2" w:semiHidden="0" w:uiPriority="64" w:unhideWhenUsed="0"/>
-    <w:lsdException w:name="Medium List 1" w:semiHidden="0" w:uiPriority="65" w:unhideWhenUsed="0"/>
-    <w:lsdException w:name="Medium List 2" w:semiHidden="0" w:uiPriority="66" w:unhideWhenUsed="0"/>
-    <w:lsdException w:name="Medium Grid 1" w:semiHidden="0" w:uiPriority="67" w:unhideWhenUsed="0"/>
-    <w:lsdException w:name="Medium Grid 2" w:semiHidden="0" w:uiPriority="68" w:unhideWhenUsed="0"/>
-    <w:lsdException w:name="Medium Grid 3" w:semiHidden="0" w:uiPriority="69" w:unhideWhenUsed="0"/>
-    <w:lsdException w:name="Dark List" w:semiHidden="0" w:uiPriority="70" w:unhideWhenUsed="0"/>
-    <w:lsdException w:name="Colorful Shading" w:semiHidden="0" w:uiPriority="71" w:unhideWhenUsed="0"/>
-    <w:lsdException w:name="Colorful List" w:semiHidden="0" w:uiPriority="72" w:unhideWhenUsed="0"/>
-    <w:lsdException w:name="Colorful Grid" w:semiHidden="0" w:uiPriority="73" w:unhideWhenUsed="0"/>
-    <w:lsdException w:name="Light Shading Accent 1" w:semiHidden="0" w:uiPriority="60" w:unhideWhenUsed="0"/>
-    <w:lsdException w:name="Light List Accent 1" w:semiHidden="0" w:uiPriority="61" w:unhideWhenUsed="0"/>
-    <w:lsdException w:name="Light Grid Accent 1" w:semiHidden="0" w:uiPriority="62" w:unhideWhenUsed="0"/>
-    <w:lsdException w:name="Medium Shading 1 Accent 1" w:semiHidden="0" w:uiPriority="63" w:unhideWhenUsed="0"/>
-    <w:lsdException w:name="Medium Shading 2 Accent 1" w:semiHidden="0" w:uiPriority="64" w:unhideWhenUsed="0"/>
-    <w:lsdException w:name="Medium List 1 Accent 1" w:semiHidden="0" w:uiPriority="65" w:unhideWhenUsed="0"/>
-    <w:lsdException w:name="Revision" w:unhideWhenUsed="0"/>
-    <w:lsdException w:name="List Paragraph" w:semiHidden="0" w:uiPriority="34" w:unhideWhenUsed="0" w:qFormat="1"/>
-    <w:lsdException w:name="Quote" w:semiHidden="0" w:uiPriority="29" w:unhideWhenUsed="0" w:qFormat="1"/>
-    <w:lsdException w:name="Intense Quote" w:semiHidden="0" w:uiPriority="30" w:unhideWhenUsed="0" w:qFormat="1"/>
-    <w:lsdException w:name="Medium List 2 Accent 1" w:semiHidden="0" w:uiPriority="66" w:unhideWhenUsed="0"/>
-    <w:lsdException w:name="Medium Grid 1 Accent 1" w:semiHidden="0" w:uiPriority="67" w:unhideWhenUsed="0"/>
-    <w:lsdException w:name="Medium Grid 2 Accent 1" w:semiHidden="0" w:uiPriority="68" w:unhideWhenUsed="0"/>
-    <w:lsdException w:name="Medium Grid 3 Accent 1" w:semiHidden="0" w:uiPriority="69" w:unhideWhenUsed="0"/>
-    <w:lsdException w:name="Dark List Accent 1" w:semiHidden="0" w:uiPriority="70" w:unhideWhenUsed="0"/>
-    <w:lsdException w:name="Colorful Shading Accent 1" w:semiHidden="0" w:uiPriority="71" w:unhideWhenUsed="0"/>
-    <w:lsdException w:name="Colorful List Accent 1" w:semiHidden="0" w:uiPriority="72" w:unhideWhenUsed="0"/>
-    <w:lsdException w:name="Colorful Grid Accent 1" w:semiHidden="0" w:uiPriority="73" w:unhideWhenUsed="0"/>
-    <w:lsdException w:name="Light Shading Accent 2" w:semiHidden="0" w:uiPriority="60" w:unhideWhenUsed="0"/>
-    <w:lsdException w:name="Light List Accent 2" w:semiHidden="0" w:uiPriority="61" w:unhideWhenUsed="0"/>
-    <w:lsdException w:name="Light Grid Accent 2" w:semiHidden="0" w:uiPriority="62" w:unhideWhenUsed="0"/>
-    <w:lsdException w:name="Medium Shading 1 Accent 2" w:semiHidden="0" w:uiPriority="63" w:unhideWhenUsed="0"/>
-    <w:lsdException w:name="Medium Shading 2 Accent 2" w:semiHidden="0" w:uiPriority="64" w:unhideWhenUsed="0"/>
-    <w:lsdException w:name="Medium List 1 Accent 2" w:semiHidden="0" w:uiPriority="65" w:unhideWhenUsed="0"/>
-    <w:lsdException w:name="Medium List 2 Accent 2" w:semiHidden="0" w:uiPriority="66" w:unhideWhenUsed="0"/>
-    <w:lsdException w:name="Medium Grid 1 Accent 2" w:semiHidden="0" w:uiPriority="67" w:unhideWhenUsed="0"/>
-    <w:lsdException w:name="Medium Grid 2 Accent 2" w:semiHidden="0" w:uiPriority="68" w:unhideWhenUsed="0"/>
-    <w:lsdException w:name="Medium Grid 3 Accent 2" w:semiHidden="0" w:uiPriority="69" w:unhideWhenUsed="0"/>
-    <w:lsdException w:name="Dark List Accent 2" w:semiHidden="0" w:uiPriority="70" w:unhideWhenUsed="0"/>
-    <w:lsdException w:name="Colorful Shading Accent 2" w:semiHidden="0" w:uiPriority="71" w:unhideWhenUsed="0"/>
-    <w:lsdException w:name="Colorful List Accent 2" w:semiHidden="0" w:uiPriority="72" w:unhideWhenUsed="0"/>
-    <w:lsdException w:name="Colorful Grid Accent 2" w:semiHidden="0" w:uiPriority="73" w:unhideWhenUsed="0"/>
-    <w:lsdException w:name="Light Shading Accent 3" w:semiHidden="0" w:uiPriority="60" w:unhideWhenUsed="0"/>
-    <w:lsdException w:name="Light List Accent 3" w:semiHidden="0" w:uiPriority="61" w:unhideWhenUsed="0"/>
-    <w:lsdException w:name="Light Grid Accent 3" w:semiHidden="0" w:uiPriority="62" w:unhideWhenUsed="0"/>
-    <w:lsdException w:name="Medium Shading 1 Accent 3" w:semiHidden="0" w:uiPriority="63" w:unhideWhenUsed="0"/>
-    <w:lsdException w:name="Medium Shading 2 Accent 3" w:semiHidden="0" w:uiPriority="64" w:unhideWhenUsed="0"/>
-    <w:lsdException w:name="Medium List 1 Accent 3" w:semiHidden="0" w:uiPriority="65" w:unhideWhenUsed="0"/>
-    <w:lsdException w:name="Medium List 2 Accent 3" w:semiHidden="0" w:uiPriority="66" w:unhideWhenUsed="0"/>
-    <w:lsdException w:name="Medium Grid 1 Accent 3" w:semiHidden="0" w:uiPriority="67" w:unhideWhenUsed="0"/>
-    <w:lsdException w:name="Medium Grid 2 Accent 3" w:semiHidden="0" w:uiPriority="68" w:unhideWhenUsed="0"/>
-    <w:lsdException w:name="Medium Grid 3 Accent 3" w:semiHidden="0" w:uiPriority="69" w:unhideWhenUsed="0"/>
-    <w:lsdException w:name="Dark List Accent 3" w:semiHidden="0" w:uiPriority="70" w:unhideWhenUsed="0"/>
-    <w:lsdException w:name="Colorful Shading Accent 3" w:semiHidden="0" w:uiPriority="71" w:unhideWhenUsed="0"/>
-    <w:lsdException w:name="Colorful List Accent 3" w:semiHidden="0" w:uiPriority="72" w:unhideWhenUsed="0"/>
-    <w:lsdException w:name="Colorful Grid Accent 3" w:semiHidden="0" w:uiPriority="73" w:unhideWhenUsed="0"/>
-    <w:lsdException w:name="Light Shading Accent 4" w:semiHidden="0" w:uiPriority="60" w:unhideWhenUsed="0"/>
-    <w:lsdException w:name="Light List Accent 4" w:semiHidden="0" w:uiPriority="61" w:unhideWhenUsed="0"/>
-    <w:lsdException w:name="Light Grid Accent 4" w:semiHidden="0" w:uiPriority="62" w:unhideWhenUsed="0"/>
-    <w:lsdException w:name="Medium Shading 1 Accent 4" w:semiHidden="0" w:uiPriority="63" w:unhideWhenUsed="0"/>
-    <w:lsdException w:name="Medium Shading 2 Accent 4" w:semiHidden="0" w:uiPriority="64" w:unhideWhenUsed="0"/>
-    <w:lsdException w:name="Medium List 1 Accent 4" w:semiHidden="0" w:uiPriority="65" w:unhideWhenUsed="0"/>
-    <w:lsdException w:name="Medium List 2 Accent 4" w:semiHidden="0" w:uiPriority="66" w:unhideWhenUsed="0"/>
-    <w:lsdException w:name="Medium Grid 1 Accent 4" w:semiHidden="0" w:uiPriority="67" w:unhideWhenUsed="0"/>
-    <w:lsdException w:name="Medium Grid 2 Accent 4" w:semiHidden="0" w:uiPriority="68" w:unhideWhenUsed="0"/>
-    <w:lsdException w:name="Medium Grid 3 Accent 4" w:semiHidden="0" w:uiPriority="69" w:unhideWhenUsed="0"/>
-    <w:lsdException w:name="Dark List Accent 4" w:semiHidden="0" w:uiPriority="70" w:unhideWhenUsed="0"/>
-    <w:lsdException w:name="Colorful Shading Accent 4" w:semiHidden="0" w:uiPriority="71" w:unhideWhenUsed="0"/>
-    <w:lsdException w:name="Colorful List Accent 4" w:semiHidden="0" w:uiPriority="72" w:unhideWhenUsed="0"/>
-    <w:lsdException w:name="Colorful Grid Accent 4" w:semiHidden="0" w:uiPriority="73" w:unhideWhenUsed="0"/>
-    <w:lsdException w:name="Light Shading Accent 5" w:semiHidden="0" w:uiPriority="60" w:unhideWhenUsed="0"/>
-    <w:lsdException w:name="Light List Accent 5" w:semiHidden="0" w:uiPriority="61" w:unhideWhenUsed="0"/>
-    <w:lsdException w:name="Light Grid Accent 5" w:semiHidden="0" w:uiPriority="62" w:unhideWhenUsed="0"/>
-    <w:lsdException w:name="Medium Shading 1 Accent 5" w:semiHidden="0" w:uiPriority="63" w:unhideWhenUsed="0"/>
-    <w:lsdException w:name="Medium Shading 2 Accent 5" w:semiHidden="0" w:uiPriority="64" w:unhideWhenUsed="0"/>
-    <w:lsdException w:name="Medium List 1 Accent 5" w:semiHidden="0" w:uiPriority="65" w:unhideWhenUsed="0"/>
-    <w:lsdException w:name="Medium List 2 Accent 5" w:semiHidden="0" w:uiPriority="66" w:unhideWhenUsed="0"/>
-    <w:lsdException w:name="Medium Grid 1 Accent 5" w:semiHidden="0" w:uiPriority="67" w:unhideWhenUsed="0"/>
-    <w:lsdException w:name="Medium Grid 2 Accent 5" w:semiHidden="0" w:uiPriority="68" w:unhideWhenUsed="0"/>
-    <w:lsdException w:name="Medium Grid 3 Accent 5" w:semiHidden="0" w:uiPriority="69" w:unhideWhenUsed="0"/>
-    <w:lsdException w:name="Dark List Accent 5" w:semiHidden="0" w:uiPriority="70" w:unhideWhenUsed="0"/>
-    <w:lsdException w:name="Colorful Shading Accent 5" w:semiHidden="0" w:uiPriority="71" w:unhideWhenUsed="0"/>
-    <w:lsdException w:name="Colorful List Accent 5" w:semiHidden="0" w:uiPriority="72" w:unhideWhenUsed="0"/>
-    <w:lsdException w:name="Colorful Grid Accent 5" w:semiHidden="0" w:uiPriority="73" w:unhideWhenUsed="0"/>
-    <w:lsdException w:name="Light Shading Accent 6" w:semiHidden="0" w:uiPriority="60" w:unhideWhenUsed="0"/>
-    <w:lsdException w:name="Light List Accent 6" w:semiHidden="0" w:uiPriority="61" w:unhideWhenUsed="0"/>
-    <w:lsdException w:name="Light Grid Accent 6" w:semiHidden="0" w:uiPriority="62" w:unhideWhenUsed="0"/>
-    <w:lsdException w:name="Medium Shading 1 Accent 6" w:semiHidden="0" w:uiPriority="63" w:unhideWhenUsed="0"/>
-    <w:lsdException w:name="Medium Shading 2 Accent 6" w:semiHidden="0" w:uiPriority="64" w:unhideWhenUsed="0"/>
-    <w:lsdException w:name="Medium List 1 Accent 6" w:semiHidden="0" w:uiPriority="65" w:unhideWhenUsed="0"/>
-    <w:lsdException w:name="Medium List 2 Accent 6" w:semiHidden="0" w:uiPriority="66" w:unhideWhenUsed="0"/>
-    <w:lsdException w:name="Medium Grid 1 Accent 6" w:semiHidden="0" w:uiPriority="67" w:unhideWhenUsed="0"/>
-    <w:lsdException w:name="Medium Grid 2 Accent 6" w:semiHidden="0" w:uiPriority="68" w:unhideWhenUsed="0"/>
-    <w:lsdException w:name="Medium Grid 3 Accent 6" w:semiHidden="0" w:uiPriority="69" w:unhideWhenUsed="0"/>
-    <w:lsdException w:name="Dark List Accent 6" w:semiHidden="0" w:uiPriority="70" w:unhideWhenUsed="0"/>
-    <w:lsdException w:name="Colorful Shading Accent 6" w:semiHidden="0" w:uiPriority="71" w:unhideWhenUsed="0"/>
-    <w:lsdException w:name="Colorful List Accent 6" w:semiHidden="0" w:uiPriority="72" w:unhideWhenUsed="0"/>
-    <w:lsdException w:name="Colorful Grid Accent 6" w:semiHidden="0" w:uiPriority="73" w:unhideWhenUsed="0"/>
-    <w:lsdException w:name="Subtle Emphasis" w:semiHidden="0" w:uiPriority="19" w:unhideWhenUsed="0" w:qFormat="1"/>
-    <w:lsdException w:name="Intense Emphasis" w:semiHidden="0" w:uiPriority="21" w:unhideWhenUsed="0" w:qFormat="1"/>
-    <w:lsdException w:name="Subtle Reference" w:semiHidden="0" w:uiPriority="31" w:unhideWhenUsed="0" w:qFormat="1"/>
-    <w:lsdException w:name="Intense Reference" w:semiHidden="0" w:uiPriority="32" w:unhideWhenUsed="0" w:qFormat="1"/>
-    <w:lsdException w:name="Book Title" w:semiHidden="0" w:uiPriority="33" w:unhideWhenUsed="0" w:qFormat="1"/>
-    <w:lsdException w:name="Bibliography" w:uiPriority="37"/>
-    <w:lsdException w:name="TOC Heading" w:uiPriority="39" w:qFormat="1"/>
+  <w:latentStyles w:defLockedState="0" w:defUIPriority="99" w:defSemiHidden="0" w:defUnhideWhenUsed="0" w:defQFormat="0" w:count="371">
+    <w:lsdException w:name="Normal" w:uiPriority="0" w:qFormat="1"/>
+    <w:lsdException w:name="heading 1" w:uiPriority="9" w:qFormat="1"/>
+    <w:lsdException w:name="heading 2" w:semiHidden="1" w:uiPriority="9" w:unhideWhenUsed="1" w:qFormat="1"/>
+    <w:lsdException w:name="heading 3" w:semiHidden="1" w:uiPriority="9" w:unhideWhenUsed="1" w:qFormat="1"/>
+    <w:lsdException w:name="heading 4" w:semiHidden="1" w:uiPriority="9" w:unhideWhenUsed="1" w:qFormat="1"/>
+    <w:lsdException w:name="heading 5" w:semiHidden="1" w:uiPriority="9" w:unhideWhenUsed="1" w:qFormat="1"/>
+    <w:lsdException w:name="heading 6" w:semiHidden="1" w:uiPriority="9" w:unhideWhenUsed="1" w:qFormat="1"/>
+    <w:lsdException w:name="heading 7" w:semiHidden="1" w:uiPriority="9" w:unhideWhenUsed="1" w:qFormat="1"/>
+    <w:lsdException w:name="heading 8" w:semiHidden="1" w:uiPriority="9" w:unhideWhenUsed="1" w:qFormat="1"/>
+    <w:lsdException w:name="heading 9" w:semiHidden="1" w:uiPriority="9" w:unhideWhenUsed="1" w:qFormat="1"/>
+    <w:lsdException w:name="index 1" w:semiHidden="1" w:unhideWhenUsed="1"/>
+    <w:lsdException w:name="index 2" w:semiHidden="1" w:unhideWhenUsed="1"/>
+    <w:lsdException w:name="index 3" w:semiHidden="1" w:unhideWhenUsed="1"/>
+    <w:lsdException w:name="index 4" w:semiHidden="1" w:unhideWhenUsed="1"/>
+    <w:lsdException w:name="index 5" w:semiHidden="1" w:unhideWhenUsed="1"/>
+    <w:lsdException w:name="index 6" w:semiHidden="1" w:unhideWhenUsed="1"/>
+    <w:lsdException w:name="index 7" w:semiHidden="1" w:unhideWhenUsed="1"/>
+    <w:lsdException w:name="index 8" w:semiHidden="1" w:unhideWhenUsed="1"/>
+    <w:lsdException w:name="index 9" w:semiHidden="1" w:unhideWhenUsed="1"/>
+    <w:lsdException w:name="toc 1" w:semiHidden="1" w:uiPriority="39" w:unhideWhenUsed="1"/>
+    <w:lsdException w:name="toc 2" w:semiHidden="1" w:uiPriority="39" w:unhideWhenUsed="1"/>
+    <w:lsdException w:name="toc 3" w:semiHidden="1" w:uiPriority="39" w:unhideWhenUsed="1"/>
+    <w:lsdException w:name="toc 4" w:semiHidden="1" w:uiPriority="39" w:unhideWhenUsed="1"/>
+    <w:lsdException w:name="toc 5" w:semiHidden="1" w:uiPriority="39" w:unhideWhenUsed="1"/>
+    <w:lsdException w:name="toc 6" w:semiHidden="1" w:uiPriority="39" w:unhideWhenUsed="1"/>
+    <w:lsdException w:name="toc 7" w:semiHidden="1" w:uiPriority="39" w:unhideWhenUsed="1"/>
+    <w:lsdException w:name="toc 8" w:semiHidden="1" w:uiPriority="39" w:unhideWhenUsed="1"/>
+    <w:lsdException w:name="toc 9" w:semiHidden="1" w:uiPriority="39" w:unhideWhenUsed="1"/>
+    <w:lsdException w:name="Normal Indent" w:semiHidden="1" w:unhideWhenUsed="1"/>
+    <w:lsdException w:name="footnote text" w:semiHidden="1" w:unhideWhenUsed="1"/>
+    <w:lsdException w:name="annotation text" w:semiHidden="1" w:unhideWhenUsed="1"/>
+    <w:lsdException w:name="header" w:semiHidden="1" w:unhideWhenUsed="1"/>
+    <w:lsdException w:name="footer" w:semiHidden="1" w:unhideWhenUsed="1"/>
+    <w:lsdException w:name="index heading" w:semiHidden="1" w:unhideWhenUsed="1"/>
+    <w:lsdException w:name="caption" w:semiHidden="1" w:uiPriority="35" w:unhideWhenUsed="1" w:qFormat="1"/>
+    <w:lsdException w:name="table of figures" w:semiHidden="1" w:unhideWhenUsed="1"/>
+    <w:lsdException w:name="envelope address" w:semiHidden="1" w:unhideWhenUsed="1"/>
+    <w:lsdException w:name="envelope return" w:semiHidden="1" w:unhideWhenUsed="1"/>
+    <w:lsdException w:name="footnote reference" w:semiHidden="1" w:unhideWhenUsed="1"/>
+    <w:lsdException w:name="annotation reference" w:semiHidden="1" w:unhideWhenUsed="1"/>
+    <w:lsdException w:name="line number" w:semiHidden="1" w:unhideWhenUsed="1"/>
+    <w:lsdException w:name="page number" w:semiHidden="1" w:unhideWhenUsed="1"/>
+    <w:lsdException w:name="endnote reference" w:semiHidden="1" w:unhideWhenUsed="1"/>
+    <w:lsdException w:name="endnote text" w:semiHidden="1" w:unhideWhenUsed="1"/>
+    <w:lsdException w:name="table of authorities" w:semiHidden="1" w:unhideWhenUsed="1"/>
+    <w:lsdException w:name="macro" w:semiHidden="1" w:unhideWhenUsed="1"/>
+    <w:lsdException w:name="toa heading" w:semiHidden="1" w:unhideWhenUsed="1"/>
+    <w:lsdException w:name="List" w:semiHidden="1" w:unhideWhenUsed="1"/>
+    <w:lsdException w:name="List Bullet" w:semiHidden="1" w:unhideWhenUsed="1"/>
+    <w:lsdException w:name="List Number" w:semiHidden="1" w:unhideWhenUsed="1"/>
+    <w:lsdException w:name="List 2" w:semiHidden="1" w:unhideWhenUsed="1"/>
+    <w:lsdException w:name="List 3" w:semiHidden="1" w:unhideWhenUsed="1"/>
+    <w:lsdException w:name="List 4" w:semiHidden="1" w:unhideWhenUsed="1"/>
+    <w:lsdException w:name="List 5" w:semiHidden="1" w:unhideWhenUsed="1"/>
+    <w:lsdException w:name="List Bullet 2" w:semiHidden="1" w:unhideWhenUsed="1"/>
+    <w:lsdException w:name="List Bullet 3" w:semiHidden="1" w:unhideWhenUsed="1"/>
+    <w:lsdException w:name="List Bullet 4" w:semiHidden="1" w:unhideWhenUsed="1"/>
+    <w:lsdException w:name="List Bullet 5" w:semiHidden="1" w:unhideWhenUsed="1"/>
+    <w:lsdException w:name="List Number 2" w:semiHidden="1" w:unhideWhenUsed="1"/>
+    <w:lsdException w:name="List Number 3" w:semiHidden="1" w:unhideWhenUsed="1"/>
+    <w:lsdException w:name="List Number 4" w:semiHidden="1" w:unhideWhenUsed="1"/>
+    <w:lsdException w:name="List Number 5" w:semiHidden="1" w:unhideWhenUsed="1"/>
+    <w:lsdException w:name="Title" w:uiPriority="10" w:qFormat="1"/>
+    <w:lsdException w:name="Closing" w:semiHidden="1" w:unhideWhenUsed="1"/>
+    <w:lsdException w:name="Signature" w:semiHidden="1" w:unhideWhenUsed="1"/>
+    <w:lsdException w:name="Default Paragraph Font" w:semiHidden="1" w:uiPriority="1" w:unhideWhenUsed="1"/>
+    <w:lsdException w:name="Body Text" w:semiHidden="1" w:unhideWhenUsed="1"/>
+    <w:lsdException w:name="Body Text Indent" w:semiHidden="1" w:unhideWhenUsed="1"/>
+    <w:lsdException w:name="List Continue" w:semiHidden="1" w:unhideWhenUsed="1"/>
+    <w:lsdException w:name="List Continue 2" w:semiHidden="1" w:unhideWhenUsed="1"/>
+    <w:lsdException w:name="List Continue 3" w:semiHidden="1" w:unhideWhenUsed="1"/>
+    <w:lsdException w:name="List Continue 4" w:semiHidden="1" w:unhideWhenUsed="1"/>
+    <w:lsdException w:name="List Continue 5" w:semiHidden="1" w:unhideWhenUsed="1"/>
+    <w:lsdException w:name="Message Header" w:semiHidden="1" w:unhideWhenUsed="1"/>
+    <w:lsdException w:name="Subtitle" w:uiPriority="11" w:qFormat="1"/>
+    <w:lsdException w:name="Salutation" w:semiHidden="1" w:unhideWhenUsed="1"/>
+    <w:lsdException w:name="Date" w:semiHidden="1" w:unhideWhenUsed="1"/>
+    <w:lsdException w:name="Body Text First Indent" w:semiHidden="1" w:unhideWhenUsed="1"/>
+    <w:lsdException w:name="Body Text First Indent 2" w:semiHidden="1" w:unhideWhenUsed="1"/>
+    <w:lsdException w:name="Note Heading" w:semiHidden="1" w:unhideWhenUsed="1"/>
+    <w:lsdException w:name="Body Text 2" w:semiHidden="1" w:unhideWhenUsed="1"/>
+    <w:lsdException w:name="Body Text 3" w:semiHidden="1" w:unhideWhenUsed="1"/>
+    <w:lsdException w:name="Body Text Indent 2" w:semiHidden="1" w:unhideWhenUsed="1"/>
+    <w:lsdException w:name="Body Text Indent 3" w:semiHidden="1" w:unhideWhenUsed="1"/>
+    <w:lsdException w:name="Block Text" w:semiHidden="1" w:unhideWhenUsed="1"/>
+    <w:lsdException w:name="Hyperlink" w:semiHidden="1" w:unhideWhenUsed="1"/>
+    <w:lsdException w:name="FollowedHyperlink" w:semiHidden="1" w:unhideWhenUsed="1"/>
+    <w:lsdException w:name="Strong" w:uiPriority="22" w:qFormat="1"/>
+    <w:lsdException w:name="Emphasis" w:uiPriority="20" w:qFormat="1"/>
+    <w:lsdException w:name="Document Map" w:semiHidden="1" w:unhideWhenUsed="1"/>
+    <w:lsdException w:name="Plain Text" w:semiHidden="1" w:unhideWhenUsed="1"/>
+    <w:lsdException w:name="E-mail Signature" w:semiHidden="1" w:unhideWhenUsed="1"/>
+    <w:lsdException w:name="HTML Top of Form" w:semiHidden="1" w:unhideWhenUsed="1"/>
+    <w:lsdException w:name="HTML Bottom of Form" w:semiHidden="1" w:unhideWhenUsed="1"/>
+    <w:lsdException w:name="Normal (Web)" w:semiHidden="1" w:unhideWhenUsed="1"/>
+    <w:lsdException w:name="HTML Acronym" w:semiHidden="1" w:unhideWhenUsed="1"/>
+    <w:lsdException w:name="HTML Address" w:semiHidden="1" w:unhideWhenUsed="1"/>
+    <w:lsdException w:name="HTML Cite" w:semiHidden="1" w:unhideWhenUsed="1"/>
+    <w:lsdException w:name="HTML Code" w:semiHidden="1" w:unhideWhenUsed="1"/>
+    <w:lsdException w:name="HTML Definition" w:semiHidden="1" w:unhideWhenUsed="1"/>
+    <w:lsdException w:name="HTML Keyboard" w:semiHidden="1" w:unhideWhenUsed="1"/>
+    <w:lsdException w:name="HTML Preformatted" w:semiHidden="1" w:unhideWhenUsed="1"/>
+    <w:lsdException w:name="HTML Sample" w:semiHidden="1" w:unhideWhenUsed="1"/>
+    <w:lsdException w:name="HTML Typewriter" w:semiHidden="1" w:unhideWhenUsed="1"/>
+    <w:lsdException w:name="HTML Variable" w:semiHidden="1" w:unhideWhenUsed="1"/>
+    <w:lsdException w:name="Normal Table" w:semiHidden="1" w:unhideWhenUsed="1"/>
+    <w:lsdException w:name="annotation subject" w:semiHidden="1" w:unhideWhenUsed="1"/>
+    <w:lsdException w:name="No List" w:semiHidden="1" w:unhideWhenUsed="1"/>
+    <w:lsdException w:name="Outline List 1" w:semiHidden="1" w:unhideWhenUsed="1"/>
+    <w:lsdException w:name="Outline List 2" w:semiHidden="1" w:unhideWhenUsed="1"/>
+    <w:lsdException w:name="Outline List 3" w:semiHidden="1" w:unhideWhenUsed="1"/>
+    <w:lsdException w:name="Table Simple 1" w:semiHidden="1" w:unhideWhenUsed="1"/>
+    <w:lsdException w:name="Table Simple 2" w:semiHidden="1" w:unhideWhenUsed="1"/>
+    <w:lsdException w:name="Table Simple 3" w:semiHidden="1" w:unhideWhenUsed="1"/>
+    <w:lsdException w:name="Table Classic 1" w:semiHidden="1" w:unhideWhenUsed="1"/>
+    <w:lsdException w:name="Table Classic 2" w:semiHidden="1" w:unhideWhenUsed="1"/>
+    <w:lsdException w:name="Table Classic 3" w:semiHidden="1" w:unhideWhenUsed="1"/>
+    <w:lsdException w:name="Table Classic 4" w:semiHidden="1" w:unhideWhenUsed="1"/>
+    <w:lsdException w:name="Table Colorful 1" w:semiHidden="1" w:unhideWhenUsed="1"/>
+    <w:lsdException w:name="Table Colorful 2" w:semiHidden="1" w:unhideWhenUsed="1"/>
+    <w:lsdException w:name="Table Colorful 3" w:semiHidden="1" w:unhideWhenUsed="1"/>
+    <w:lsdException w:name="Table Columns 1" w:semiHidden="1" w:unhideWhenUsed="1"/>
+    <w:lsdException w:name="Table Columns 2" w:semiHidden="1" w:unhideWhenUsed="1"/>
+    <w:lsdException w:name="Table Columns 3" w:semiHidden="1" w:unhideWhenUsed="1"/>
+    <w:lsdException w:name="Table Columns 4" w:semiHidden="1" w:unhideWhenUsed="1"/>
+    <w:lsdException w:name="Table Columns 5" w:semiHidden="1" w:unhideWhenUsed="1"/>
+    <w:lsdException w:name="Table Grid 1" w:semiHidden="1" w:unhideWhenUsed="1"/>
+    <w:lsdException w:name="Table Grid 2" w:semiHidden="1" w:unhideWhenUsed="1"/>
+    <w:lsdException w:name="Table Grid 3" w:semiHidden="1" w:unhideWhenUsed="1"/>
+    <w:lsdException w:name="Table Grid 4" w:semiHidden="1" w:unhideWhenUsed="1"/>
+    <w:lsdException w:name="Table Grid 5" w:semiHidden="1" w:unhideWhenUsed="1"/>
+    <w:lsdException w:name="Table Grid 6" w:semiHidden="1" w:unhideWhenUsed="1"/>
+    <w:lsdException w:name="Table Grid 7" w:semiHidden="1" w:unhideWhenUsed="1"/>
+    <w:lsdException w:name="Table Grid 8" w:semiHidden="1" w:unhideWhenUsed="1"/>
+    <w:lsdException w:name="Table List 1" w:semiHidden="1" w:unhideWhenUsed="1"/>
+    <w:lsdException w:name="Table List 2" w:semiHidden="1" w:unhideWhenUsed="1"/>
+    <w:lsdException w:name="Table List 3" w:semiHidden="1" w:unhideWhenUsed="1"/>
+    <w:lsdException w:name="Table List 4" w:semiHidden="1" w:unhideWhenUsed="1"/>
+    <w:lsdException w:name="Table List 5" w:semiHidden="1" w:unhideWhenUsed="1"/>
+    <w:lsdException w:name="Table List 6" w:semiHidden="1" w:unhideWhenUsed="1"/>
+    <w:lsdException w:name="Table List 7" w:semiHidden="1" w:unhideWhenUsed="1"/>
+    <w:lsdException w:name="Table List 8" w:semiHidden="1" w:unhideWhenUsed="1"/>
+    <w:lsdException w:name="Table 3D effects 1" w:semiHidden="1" w:unhideWhenUsed="1"/>
+    <w:lsdException w:name="Table 3D effects 2" w:semiHidden="1" w:unhideWhenUsed="1"/>
+    <w:lsdException w:name="Table 3D effects 3" w:semiHidden="1" w:unhideWhenUsed="1"/>
+    <w:lsdException w:name="Table Contemporary" w:semiHidden="1" w:unhideWhenUsed="1"/>
+    <w:lsdException w:name="Table Elegant" w:semiHidden="1" w:unhideWhenUsed="1"/>
+    <w:lsdException w:name="Table Professional" w:semiHidden="1" w:unhideWhenUsed="1"/>
+    <w:lsdException w:name="Table Subtle 1" w:semiHidden="1" w:unhideWhenUsed="1"/>
+    <w:lsdException w:name="Table Subtle 2" w:semiHidden="1" w:unhideWhenUsed="1"/>
+    <w:lsdException w:name="Table Web 1" w:semiHidden="1" w:unhideWhenUsed="1"/>
+    <w:lsdException w:name="Table Web 2" w:semiHidden="1" w:unhideWhenUsed="1"/>
+    <w:lsdException w:name="Table Web 3" w:semiHidden="1" w:unhideWhenUsed="1"/>
+    <w:lsdException w:name="Balloon Text" w:semiHidden="1" w:unhideWhenUsed="1"/>
+    <w:lsdException w:name="Table Grid" w:uiPriority="39"/>
+    <w:lsdException w:name="Table Theme" w:semiHidden="1" w:unhideWhenUsed="1"/>
+    <w:lsdException w:name="Placeholder Text" w:semiHidden="1"/>
+    <w:lsdException w:name="No Spacing" w:uiPriority="1" w:qFormat="1"/>
+    <w:lsdException w:name="Light Shading" w:uiPriority="60"/>
+    <w:lsdException w:name="Light List" w:uiPriority="61"/>
+    <w:lsdException w:name="Light Grid" w:uiPriority="62"/>
+    <w:lsdException w:name="Medium Shading 1" w:uiPriority="63"/>
+    <w:lsdException w:name="Medium Shading 2" w:uiPriority="64"/>
+    <w:lsdException w:name="Medium List 1" w:uiPriority="65"/>
+    <w:lsdException w:name="Medium List 2" w:uiPriority="66"/>
+    <w:lsdException w:name="Medium Grid 1" w:uiPriority="67"/>
+    <w:lsdException w:name="Medium Grid 2" w:uiPriority="68"/>
+    <w:lsdException w:name="Medium Grid 3" w:uiPriority="69"/>
+    <w:lsdException w:name="Dark List" w:uiPriority="70"/>
+    <w:lsdException w:name="Colorful Shading" w:uiPriority="71"/>
+    <w:lsdException w:name="Colorful List" w:uiPriority="72"/>
+    <w:lsdException w:name="Colorful Grid" w:uiPriority="73"/>
+    <w:lsdException w:name="Light Shading Accent 1" w:uiPriority="60"/>
+    <w:lsdException w:name="Light List Accent 1" w:uiPriority="61"/>
+    <w:lsdException w:name="Light Grid Accent 1" w:uiPriority="62"/>
+    <w:lsdException w:name="Medium Shading 1 Accent 1" w:uiPriority="63"/>
+    <w:lsdException w:name="Medium Shading 2 Accent 1" w:uiPriority="64"/>
+    <w:lsdException w:name="Medium List 1 Accent 1" w:uiPriority="65"/>
+    <w:lsdException w:name="Revision" w:semiHidden="1"/>
+    <w:lsdException w:name="List Paragraph" w:uiPriority="34" w:qFormat="1"/>
+    <w:lsdException w:name="Quote" w:uiPriority="29" w:qFormat="1"/>
+    <w:lsdException w:name="Intense Quote" w:uiPriority="30" w:qFormat="1"/>
+    <w:lsdException w:name="Medium List 2 Accent 1" w:uiPriority="66"/>
+    <w:lsdException w:name="Medium Grid 1 Accent 1" w:uiPriority="67"/>
+    <w:lsdException w:name="Medium Grid 2 Accent 1" w:uiPriority="68"/>
+    <w:lsdException w:name="Medium Grid 3 Accent 1" w:uiPriority="69"/>
+    <w:lsdException w:name="Dark List Accent 1" w:uiPriority="70"/>
+    <w:lsdException w:name="Colorful Shading Accent 1" w:uiPriority="71"/>
+    <w:lsdException w:name="Colorful List Accent 1" w:uiPriority="72"/>
+    <w:lsdException w:name="Colorful Grid Accent 1" w:uiPriority="73"/>
+    <w:lsdException w:name="Light Shading Accent 2" w:uiPriority="60"/>
+    <w:lsdException w:name="Light List Accent 2" w:uiPriority="61"/>
+    <w:lsdException w:name="Light Grid Accent 2" w:uiPriority="62"/>
+    <w:lsdException w:name="Medium Shading 1 Accent 2" w:uiPriority="63"/>
+    <w:lsdException w:name="Medium Shading 2 Accent 2" w:uiPriority="64"/>
+    <w:lsdException w:name="Medium List 1 Accent 2" w:uiPriority="65"/>
+    <w:lsdException w:name="Medium List 2 Accent 2" w:uiPriority="66"/>
+    <w:lsdException w:name="Medium Grid 1 Accent 2" w:uiPriority="67"/>
+    <w:lsdException w:name="Medium Grid 2 Accent 2" w:uiPriority="68"/>
+    <w:lsdException w:name="Medium Grid 3 Accent 2" w:uiPriority="69"/>
+    <w:lsdException w:name="Dark List Accent 2" w:uiPriority="70"/>
+    <w:lsdException w:name="Colorful Shading Accent 2" w:uiPriority="71"/>
+    <w:lsdException w:name="Colorful List Accent 2" w:uiPriority="72"/>
+    <w:lsdException w:name="Colorful Grid Accent 2" w:uiPriority="73"/>
+    <w:lsdException w:name="Light Shading Accent 3" w:uiPriority="60"/>
+    <w:lsdException w:name="Light List Accent 3" w:uiPriority="61"/>
+    <w:lsdException w:name="Light Grid Accent 3" w:uiPriority="62"/>
+    <w:lsdException w:name="Medium Shading 1 Accent 3" w:uiPriority="63"/>
+    <w:lsdException w:name="Medium Shading 2 Accent 3" w:uiPriority="64"/>
+    <w:lsdException w:name="Medium List 1 Accent 3" w:uiPriority="65"/>
+    <w:lsdException w:name="Medium List 2 Accent 3" w:uiPriority="66"/>
+    <w:lsdException w:name="Medium Grid 1 Accent 3" w:uiPriority="67"/>
+    <w:lsdException w:name="Medium Grid 2 Accent 3" w:uiPriority="68"/>
+    <w:lsdException w:name="Medium Grid 3 Accent 3" w:uiPriority="69"/>
+    <w:lsdException w:name="Dark List Accent 3" w:uiPriority="70"/>
+    <w:lsdException w:name="Colorful Shading Accent 3" w:uiPriority="71"/>
+    <w:lsdException w:name="Colorful List Accent 3" w:uiPriority="72"/>
+    <w:lsdException w:name="Colorful Grid Accent 3" w:uiPriority="73"/>
+    <w:lsdException w:name="Light Shading Accent 4" w:uiPriority="60"/>
+    <w:lsdException w:name="Light List Accent 4" w:uiPriority="61"/>
+    <w:lsdException w:name="Light Grid Accent 4" w:uiPriority="62"/>
+    <w:lsdException w:name="Medium Shading 1 Accent 4" w:uiPriority="63"/>
+    <w:lsdException w:name="Medium Shading 2 Accent 4" w:uiPriority="64"/>
+    <w:lsdException w:name="Medium List 1 Accent 4" w:uiPriority="65"/>
+    <w:lsdException w:name="Medium List 2 Accent 4" w:uiPriority="66"/>
+    <w:lsdException w:name="Medium Grid 1 Accent 4" w:uiPriority="67"/>
+    <w:lsdException w:name="Medium Grid 2 Accent 4" w:uiPriority="68"/>
+    <w:lsdException w:name="Medium Grid 3 Accent 4" w:uiPriority="69"/>
+    <w:lsdException w:name="Dark List Accent 4" w:uiPriority="70"/>
+    <w:lsdException w:name="Colorful Shading Accent 4" w:uiPriority="71"/>
+    <w:lsdException w:name="Colorful List Accent 4" w:uiPriority="72"/>
+    <w:lsdException w:name="Colorful Grid Accent 4" w:uiPriority="73"/>
+    <w:lsdException w:name="Light Shading Accent 5" w:uiPriority="60"/>
+    <w:lsdException w:name="Light List Accent 5" w:uiPriority="61"/>
+    <w:lsdException w:name="Light Grid Accent 5" w:uiPriority="62"/>
+    <w:lsdException w:name="Medium Shading 1 Accent 5" w:uiPriority="63"/>
+    <w:lsdException w:name="Medium Shading 2 Accent 5" w:uiPriority="64"/>
+    <w:lsdException w:name="Medium List 1 Accent 5" w:uiPriority="65"/>
+    <w:lsdException w:name="Medium List 2 Accent 5" w:uiPriority="66"/>
+    <w:lsdException w:name="Medium Grid 1 Accent 5" w:uiPriority="67"/>
+    <w:lsdException w:name="Medium Grid 2 Accent 5" w:uiPriority="68"/>
+    <w:lsdException w:name="Medium Grid 3 Accent 5" w:uiPriority="69"/>
+    <w:lsdException w:name="Dark List Accent 5" w:uiPriority="70"/>
+    <w:lsdException w:name="Colorful Shading Accent 5" w:uiPriority="71"/>
+    <w:lsdException w:name="Colorful List Accent 5" w:uiPriority="72"/>
+    <w:lsdException w:name="Colorful Grid Accent 5" w:uiPriority="73"/>
+    <w:lsdException w:name="Light Shading Accent 6" w:uiPriority="60"/>
+    <w:lsdException w:name="Light List Accent 6" w:uiPriority="61"/>
+    <w:lsdException w:name="Light Grid Accent 6" w:uiPriority="62"/>
+    <w:lsdException w:name="Medium Shading 1 Accent 6" w:uiPriority="63"/>
+    <w:lsdException w:name="Medium Shading 2 Accent 6" w:uiPriority="64"/>
+    <w:lsdException w:name="Medium List 1 Accent 6" w:uiPriority="65"/>
+    <w:lsdException w:name="Medium List 2 Accent 6" w:uiPriority="66"/>
+    <w:lsdException w:name="Medium Grid 1 Accent 6" w:uiPriority="67"/>
+    <w:lsdException w:name="Medium Grid 2 Accent 6" w:uiPriority="68"/>
+    <w:lsdException w:name="Medium Grid 3 Accent 6" w:uiPriority="69"/>
+    <w:lsdException w:name="Dark List Accent 6" w:uiPriority="70"/>
+    <w:lsdException w:name="Colorful Shading Accent 6" w:uiPriority="71"/>
+    <w:lsdException w:name="Colorful List Accent 6" w:uiPriority="72"/>
+    <w:lsdException w:name="Colorful Grid Accent 6" w:uiPriority="73"/>
+    <w:lsdException w:name="Subtle Emphasis" w:uiPriority="19" w:qFormat="1"/>
+    <w:lsdException w:name="Intense Emphasis" w:uiPriority="21" w:qFormat="1"/>
+    <w:lsdException w:name="Subtle Reference" w:uiPriority="31" w:qFormat="1"/>
+    <w:lsdException w:name="Intense Reference" w:uiPriority="32" w:qFormat="1"/>
+    <w:lsdException w:name="Book Title" w:uiPriority="33" w:qFormat="1"/>
+    <w:lsdException w:name="Bibliography" w:semiHidden="1" w:uiPriority="37" w:unhideWhenUsed="1"/>
+    <w:lsdException w:name="TOC Heading" w:semiHidden="1" w:uiPriority="39" w:unhideWhenUsed="1" w:qFormat="1"/>
+    <w:lsdException w:name="Grid Table 4" w:uiPriority="49"/>
+    <w:lsdException w:name="Grid Table 5 Dark" w:uiPriority="50"/>
+    <w:lsdException w:name="Grid Table 6 Colorful" w:uiPriority="51"/>
+    <w:lsdException w:name="Grid Table 7 Colorful" w:uiPriority="52"/>
+    <w:lsdException w:name="Grid Table 1 Light Accent 1" w:uiPriority="46"/>
+    <w:lsdException w:name="Grid Table 2 Accent 1" w:uiPriority="47"/>
+    <w:lsdException w:name="Grid Table 3 Accent 1" w:uiPriority="48"/>
+    <w:lsdException w:name="Grid Table 4 Accent 1" w:uiPriority="49"/>
+    <w:lsdException w:name="Grid Table 5 Dark Accent 1" w:uiPriority="50"/>
+    <w:lsdException w:name="Grid Table 6 Colorful Accent 1" w:uiPriority="51"/>
+    <w:lsdException w:name="Grid Table 7 Colorful Accent 1" w:uiPriority="52"/>
+    <w:lsdException w:name="Grid Table 1 Light Accent 2" w:uiPriority="46"/>
+    <w:lsdException w:name="Grid Table 2 Accent 2" w:uiPriority="47"/>
+    <w:lsdException w:name="Grid Table 3 Accent 2" w:uiPriority="48"/>
+    <w:lsdException w:name="Grid Table 4 Accent 2" w:uiPriority="49"/>
+    <w:lsdException w:name="Grid Table 5 Dark Accent 2" w:uiPriority="50"/>
+    <w:lsdException w:name="Grid Table 6 Colorful Accent 2" w:uiPriority="51"/>
+    <w:lsdException w:name="Grid Table 7 Colorful Accent 2" w:uiPriority="52"/>
+    <w:lsdException w:name="Grid Table 1 Light Accent 3" w:uiPriority="46"/>
+    <w:lsdException w:name="Grid Table 2 Accent 3" w:uiPriority="47"/>
+    <w:lsdException w:name="Grid Table 3 Accent 3" w:uiPriority="48"/>
+    <w:lsdException w:name="Grid Table 4 Accent 3" w:uiPriority="49"/>
+    <w:lsdException w:name="Grid Table 5 Dark Accent 3" w:uiPriority="50"/>
+    <w:lsdException w:name="Grid Table 6 Colorful Accent 3" w:uiPriority="51"/>
+    <w:lsdException w:name="Grid Table 7 Colorful Accent 3" w:uiPriority="52"/>
+    <w:lsdException w:name="Grid Table 1 Light Accent 4" w:uiPriority="46"/>
+    <w:lsdException w:name="Grid Table 2 Accent 4" w:uiPriority="47"/>
+    <w:lsdException w:name="Grid Table 3 Accent 4" w:uiPriority="48"/>
+    <w:lsdException w:name="Grid Table 4 Accent 4" w:uiPriority="49"/>
+    <w:lsdException w:name="Grid Table 5 Dark Accent 4" w:uiPriority="50"/>
+    <w:lsdException w:name="Grid Table 6 Colorful Accent 4" w:uiPriority="51"/>
+    <w:lsdException w:name="Grid Table 7 Colorful Accent 4" w:uiPriority="52"/>
+    <w:lsdException w:name="Grid Table 1 Light Accent 5" w:uiPriority="46"/>
+    <w:lsdException w:name="Grid Table 2 Accent 5" w:uiPriority="47"/>
+    <w:lsdException w:name="Grid Table 3 Accent 5" w:uiPriority="48"/>
+    <w:lsdException w:name="Grid Table 4 Accent 5" w:uiPriority="49"/>
+    <w:lsdException w:name="Grid Table 5 Dark Accent 5" w:uiPriority="50"/>
+    <w:lsdException w:name="Grid Table 6 Colorful Accent 5" w:uiPriority="51"/>
+    <w:lsdException w:name="Grid Table 7 Colorful Accent 5" w:uiPriority="52"/>
+    <w:lsdException w:name="Grid Table 1 Light Accent 6" w:uiPriority="46"/>
+    <w:lsdException w:name="Grid Table 2 Accent 6" w:uiPriority="47"/>
+    <w:lsdException w:name="Grid Table 3 Accent 6" w:uiPriority="48"/>
+    <w:lsdException w:name="Grid Table 4 Accent 6" w:uiPriority="49"/>
+    <w:lsdException w:name="Grid Table 5 Dark Accent 6" w:uiPriority="50"/>
+    <w:lsdException w:name="Grid Table 6 Colorful Accent 6" w:uiPriority="51"/>
+    <w:lsdException w:name="Grid Table 7 Colorful Accent 6" w:uiPriority="52"/>
+    <w:lsdException w:name="List Table 1 Light" w:uiPriority="46"/>
+    <w:lsdException w:name="List Table 2" w:uiPriority="47"/>
+    <w:lsdException w:name="List Table 3" w:uiPriority="48"/>
+    <w:lsdException w:name="List Table 4" w:uiPriority="49"/>
+    <w:lsdException w:name="List Table 5 Dark" w:uiPriority="50"/>
+    <w:lsdException w:name="List Table 6 Colorful" w:uiPriority="51"/>
+    <w:lsdException w:name="List Table 7 Colorful" w:uiPriority="52"/>
+    <w:lsdException w:name="List Table 1 Light Accent 1" w:uiPriority="46"/>
+    <w:lsdException w:name="List Table 2 Accent 1" w:uiPriority="47"/>
+    <w:lsdException w:name="List Table 3 Accent 1" w:uiPriority="48"/>
+    <w:lsdException w:name="List Table 4 Accent 1" w:uiPriority="49"/>
+    <w:lsdException w:name="List Table 5 Dark Accent 1" w:uiPriority="50"/>
+    <w:lsdException w:name="List Table 6 Colorful Accent 1" w:uiPriority="51"/>
+    <w:lsdException w:name="List Table 7 Colorful Accent 1" w:uiPriority="52"/>
+    <w:lsdException w:name="List Table 1 Light Accent 2" w:uiPriority="46"/>
+    <w:lsdException w:name="List Table 2 Accent 2" w:uiPriority="47"/>
+    <w:lsdException w:name="List Table 3 Accent 2" w:uiPriority="48"/>
+    <w:lsdException w:name="List Table 4 Accent 2" w:uiPriority="49"/>
+    <w:lsdException w:name="List Table 5 Dark Accent 2" w:uiPriority="50"/>
+    <w:lsdException w:name="List Table 6 Colorful Accent 2" w:uiPriority="51"/>
+    <w:lsdException w:name="List Table 7 Colorful Accent 2" w:uiPriority="52"/>
+    <w:lsdException w:name="List Table 1 Light Accent 3" w:uiPriority="46"/>
+    <w:lsdException w:name="List Table 2 Accent 3" w:uiPriority="47"/>
+    <w:lsdException w:name="List Table 3 Accent 3" w:uiPriority="48"/>
+    <w:lsdException w:name="List Table 4 Accent 3" w:uiPriority="49"/>
+    <w:lsdException w:name="List Table 5 Dark Accent 3" w:uiPriority="50"/>
+    <w:lsdException w:name="List Table 6 Colorful Accent 3" w:uiPriority="51"/>
+    <w:lsdException w:name="List Table 7 Colorful Accent 3" w:uiPriority="52"/>
+    <w:lsdException w:name="List Table 1 Light Accent 4" w:uiPriority="46"/>
+    <w:lsdException w:name="List Table 2 Accent 4" w:uiPriority="47"/>
+    <w:lsdException w:name="List Table 3 Accent 4" w:uiPriority="48"/>
+    <w:lsdException w:name="List Table 4 Accent 4" w:uiPriority="49"/>
+    <w:lsdException w:name="List Table 5 Dark Accent 4" w:uiPriority="50"/>
+    <w:lsdException w:name="List Table 6 Colorful Accent 4" w:uiPriority="51"/>
+    <w:lsdException w:name="List Table 7 Colorful Accent 4" w:uiPriority="52"/>
+    <w:lsdException w:name="List Table 1 Light Accent 5" w:uiPriority="46"/>
+    <w:lsdException w:name="List Table 2 Accent 5" w:uiPriority="47"/>
+    <w:lsdException w:name="List Table 3 Accent 5" w:uiPriority="48"/>
+    <w:lsdException w:name="List Table 4 Accent 5" w:uiPriority="49"/>
+    <w:lsdException w:name="List Table 5 Dark Accent 5" w:uiPriority="50"/>
+    <w:lsdException w:name="List Table 6 Colorful Accent 5" w:uiPriority="51"/>
+    <w:lsdException w:name="List Table 7 Colorful Accent 5" w:uiPriority="52"/>
+    <w:lsdException w:name="List Table 1 Light Accent 6" w:uiPriority="46"/>
+    <w:lsdException w:name="List Table 2 Accent 6" w:uiPriority="47"/>
+    <w:lsdException w:name="List Table 3 Accent 6" w:uiPriority="48"/>
+    <w:lsdException w:name="List Table 4 Accent 6" w:uiPriority="49"/>
+    <w:lsdException w:name="List Table 5 Dark Accent 6" w:uiPriority="50"/>
+    <w:lsdException w:name="List Table 6 Colorful Accent 6" w:uiPriority="51"/>
+    <w:lsdException w:name="List Table 7 Colorful Accent 6" w:uiPriority="52"/>
   </w:latentStyles>
   <w:style w:type="paragraph" w:default="1" w:styleId="Normal">
     <w:name w:val="Normal"/>
@@ -932,7 +1018,7 @@
   <a:extraClrSchemeLst/>
   <a:extLst>
     <a:ext uri="{05A4C25C-085E-4340-85A3-A5531E510DB2}">
-      <thm15:themeFamily xmlns:thm15="http://schemas.microsoft.com/office/thememl/2012/main" xmlns="" name="Office Theme" id="{62F939B6-93AF-4DB8-9C6B-D6C7DFDC589F}" vid="{4A3C46E8-61CC-4603-A589-7422A47A8E4A}"/>
+      <thm15:themeFamily xmlns:thm15="http://schemas.microsoft.com/office/thememl/2012/main" name="Office Theme" id="{62F939B6-93AF-4DB8-9C6B-D6C7DFDC589F}" vid="{4A3C46E8-61CC-4603-A589-7422A47A8E4A}"/>
     </a:ext>
   </a:extLst>
 </a:theme>
@@ -943,7 +1029,7 @@
 </file>
 
 <file path=customXml/itemProps1.xml><?xml version="1.0" encoding="utf-8"?>
-<ds:datastoreItem xmlns:ds="http://schemas.openxmlformats.org/officeDocument/2006/customXml" ds:itemID="{80C88B2C-01F0-974E-8D3A-249D007FD635}">
+<ds:datastoreItem xmlns:ds="http://schemas.openxmlformats.org/officeDocument/2006/customXml" ds:itemID="{DA39827C-5D24-41AE-91AA-B8FC6D0D943D}">
   <ds:schemaRefs>
     <ds:schemaRef ds:uri="http://schemas.openxmlformats.org/officeDocument/2006/bibliography"/>
   </ds:schemaRefs>

</xml_diff>

<commit_message>
Initial commit for Project Two Report
</commit_message>
<xml_diff>
--- a/Project_1_Report.docx
+++ b/Project_1_Report.docx
@@ -1,6 +1,6 @@
 
 <file path=word/document.xml><?xml version="1.0" encoding="utf-8"?>
-<w:document xmlns:wpc="http://schemas.microsoft.com/office/word/2010/wordprocessingCanvas" xmlns:mc="http://schemas.openxmlformats.org/markup-compatibility/2006" xmlns:o="urn:schemas-microsoft-com:office:office" xmlns:r="http://schemas.openxmlformats.org/officeDocument/2006/relationships" xmlns:m="http://schemas.openxmlformats.org/officeDocument/2006/math" xmlns:v="urn:schemas-microsoft-com:vml" xmlns:wp14="http://schemas.microsoft.com/office/word/2010/wordprocessingDrawing" xmlns:wp="http://schemas.openxmlformats.org/drawingml/2006/wordprocessingDrawing" xmlns:w10="urn:schemas-microsoft-com:office:word" xmlns:w="http://schemas.openxmlformats.org/wordprocessingml/2006/main" xmlns:w14="http://schemas.microsoft.com/office/word/2010/wordml" xmlns:w15="http://schemas.microsoft.com/office/word/2012/wordml" xmlns:wpg="http://schemas.microsoft.com/office/word/2010/wordprocessingGroup" xmlns:wpi="http://schemas.microsoft.com/office/word/2010/wordprocessingInk" xmlns:wne="http://schemas.microsoft.com/office/word/2006/wordml" xmlns:wps="http://schemas.microsoft.com/office/word/2010/wordprocessingShape" mc:Ignorable="w14 w15 wp14">
+<w:document xmlns:wpc="http://schemas.microsoft.com/office/word/2010/wordprocessingCanvas" xmlns:mo="http://schemas.microsoft.com/office/mac/office/2008/main" xmlns:mc="http://schemas.openxmlformats.org/markup-compatibility/2006" xmlns:mv="urn:schemas-microsoft-com:mac:vml" xmlns:o="urn:schemas-microsoft-com:office:office" xmlns:r="http://schemas.openxmlformats.org/officeDocument/2006/relationships" xmlns:m="http://schemas.openxmlformats.org/officeDocument/2006/math" xmlns:v="urn:schemas-microsoft-com:vml" xmlns:wp14="http://schemas.microsoft.com/office/word/2010/wordprocessingDrawing" xmlns:wp="http://schemas.openxmlformats.org/drawingml/2006/wordprocessingDrawing" xmlns:w10="urn:schemas-microsoft-com:office:word" xmlns:w="http://schemas.openxmlformats.org/wordprocessingml/2006/main" xmlns:w14="http://schemas.microsoft.com/office/word/2010/wordml" xmlns:w15="http://schemas.microsoft.com/office/word/2012/wordml" xmlns:wpg="http://schemas.microsoft.com/office/word/2010/wordprocessingGroup" xmlns:wpi="http://schemas.microsoft.com/office/word/2010/wordprocessingInk" xmlns:wne="http://schemas.microsoft.com/office/word/2006/wordml" xmlns:wps="http://schemas.microsoft.com/office/word/2010/wordprocessingShape" mc:Ignorable="w14 w15 wp14">
   <w:body>
     <w:p>
       <w:pPr>
@@ -13,7 +13,7 @@
         <w:rPr>
           <w:b/>
         </w:rPr>
-        <w:t>Project #1</w:t>
+        <w:t>Project #2</w:t>
       </w:r>
     </w:p>
     <w:p>
@@ -33,6 +33,8 @@
       <w:pPr>
         <w:ind w:firstLine="720"/>
       </w:pPr>
+      <w:bookmarkStart w:id="0" w:name="_GoBack"/>
+      <w:bookmarkEnd w:id="0"/>
       <w:r>
         <w:t xml:space="preserve">The goal of this particular project was to </w:t>
       </w:r>
@@ -173,13 +175,8 @@
         <w:t>LEDs, which</w:t>
       </w:r>
       <w:r>
-        <w:t xml:space="preserve"> went </w:t>
-      </w:r>
-      <w:proofErr w:type="gramStart"/>
-      <w:r>
-        <w:t>fairly quickly</w:t>
-      </w:r>
-      <w:proofErr w:type="gramEnd"/>
+        <w:t xml:space="preserve"> went fairly quickly</w:t>
+      </w:r>
       <w:r>
         <w:t>. O</w:t>
       </w:r>
@@ -199,15 +196,7 @@
         <w:t>. Since</w:t>
       </w:r>
       <w:r>
-        <w:t xml:space="preserve"> they did what </w:t>
-      </w:r>
-      <w:proofErr w:type="gramStart"/>
-      <w:r>
-        <w:t>was expected</w:t>
-      </w:r>
-      <w:proofErr w:type="gramEnd"/>
-      <w:r>
-        <w:t xml:space="preserve"> we then moved on to the timers. </w:t>
+        <w:t xml:space="preserve"> they did what was expected we then moved on to the timers. </w:t>
       </w:r>
     </w:p>
     <w:p>
@@ -260,12 +249,7 @@
         <w:t>, while this is</w:t>
       </w:r>
       <w:r>
-        <w:t xml:space="preserve"> generally discouraged,</w:t>
-      </w:r>
-      <w:bookmarkStart w:id="0" w:name="_GoBack"/>
-      <w:bookmarkEnd w:id="0"/>
-      <w:r>
-        <w:t xml:space="preserve"> the wait loop executes over and over again for 16,000 clock cycles.  We came to the conclusion that it was impossible to miss a count.</w:t>
+        <w:t xml:space="preserve"> generally discouraged, the wait loop executes over and over again for 16,000 clock cycles.  We came to the conclusion that it was impossible to miss a count.</w:t>
       </w:r>
     </w:p>
     <w:p/>
@@ -300,15 +284,7 @@
         <w:t xml:space="preserve">we had one critique to make it would most certainly be the timers. Most resources online make use of the C equivalent where the timers have an initialization </w:t>
       </w:r>
       <w:r>
-        <w:t xml:space="preserve">method predefined. If more descriptive and meaningful documentation </w:t>
-      </w:r>
-      <w:proofErr w:type="gramStart"/>
-      <w:r>
-        <w:t>could be found</w:t>
-      </w:r>
-      <w:proofErr w:type="gramEnd"/>
-      <w:r>
-        <w:t xml:space="preserve"> on the timers and how each of their functions affected </w:t>
+        <w:t xml:space="preserve">method predefined. If more descriptive and meaningful documentation could be found on the timers and how each of their functions affected </w:t>
       </w:r>
       <w:r>
         <w:t>them,</w:t>
@@ -365,7 +341,7 @@
     </w:rPrDefault>
     <w:pPrDefault/>
   </w:docDefaults>
-  <w:latentStyles w:defLockedState="0" w:defUIPriority="99" w:defSemiHidden="0" w:defUnhideWhenUsed="0" w:defQFormat="0" w:count="371">
+  <w:latentStyles w:defLockedState="0" w:defUIPriority="99" w:defSemiHidden="0" w:defUnhideWhenUsed="0" w:defQFormat="0" w:count="380">
     <w:lsdException w:name="Normal" w:uiPriority="0" w:qFormat="1"/>
     <w:lsdException w:name="heading 1" w:uiPriority="9" w:qFormat="1"/>
     <w:lsdException w:name="heading 2" w:semiHidden="1" w:uiPriority="9" w:unhideWhenUsed="1" w:qFormat="1"/>
@@ -1029,7 +1005,7 @@
 </file>
 
 <file path=customXml/itemProps1.xml><?xml version="1.0" encoding="utf-8"?>
-<ds:datastoreItem xmlns:ds="http://schemas.openxmlformats.org/officeDocument/2006/customXml" ds:itemID="{DA39827C-5D24-41AE-91AA-B8FC6D0D943D}">
+<ds:datastoreItem xmlns:ds="http://schemas.openxmlformats.org/officeDocument/2006/customXml" ds:itemID="{A3BC055E-BA68-8B46-864B-ECFF3A1AA3EC}">
   <ds:schemaRefs>
     <ds:schemaRef ds:uri="http://schemas.openxmlformats.org/officeDocument/2006/bibliography"/>
   </ds:schemaRefs>

</xml_diff>